<commit_message>
CV Data use 01
</commit_message>
<xml_diff>
--- a/Notation.V2.docx
+++ b/Notation.V2.docx
@@ -36,14 +36,27 @@
       <w:r>
         <w:t xml:space="preserve">Table </w:t>
       </w:r>
-      <w:fldSimple w:instr=" SEQ Table \* ARABIC ">
-        <w:r>
-          <w:rPr>
-            <w:noProof/>
-          </w:rPr>
-          <w:t>1</w:t>
-        </w:r>
-      </w:fldSimple>
+      <w:r>
+        <w:fldChar w:fldCharType="begin"/>
+      </w:r>
+      <w:r>
+        <w:instrText xml:space="preserve"> SEQ Table \* ARABIC </w:instrText>
+      </w:r>
+      <w:r>
+        <w:fldChar w:fldCharType="separate"/>
+      </w:r>
+      <w:r>
+        <w:rPr>
+          <w:noProof/>
+        </w:rPr>
+        <w:t>1</w:t>
+      </w:r>
+      <w:r>
+        <w:rPr>
+          <w:noProof/>
+        </w:rPr>
+        <w:fldChar w:fldCharType="end"/>
+      </w:r>
       <w:r>
         <w:t xml:space="preserve"> Notation for community diagrams</w:t>
       </w:r>
@@ -657,15 +670,7 @@
               <w:t>l</w:t>
             </w:r>
             <w:r>
-              <w:t>ling Language, is used "to group elements, and to provide a namespace for the grouped elements". A package may contain other packages, thus providing for a hier</w:t>
-            </w:r>
-            <w:bookmarkStart w:id="0" w:name="_GoBack"/>
-            <w:r>
-              <w:t>arch</w:t>
-            </w:r>
-            <w:bookmarkEnd w:id="0"/>
-            <w:r>
-              <w:t>ical organization of packages.</w:t>
+              <w:t>ling Language, is used "to group elements, and to provide a namespace for the grouped elements". A package may contain other packages, thus providing for a hierarchical organization of packages.</w:t>
             </w:r>
           </w:p>
           <w:p>
@@ -5743,13 +5748,13 @@
       <w:r>
         <w:t xml:space="preserve"> are presented. </w:t>
       </w:r>
-      <w:proofErr w:type="gramStart"/>
-      <w:r>
-        <w:t>balls</w:t>
-      </w:r>
-      <w:proofErr w:type="gramEnd"/>
-      <w:r>
-        <w:t xml:space="preserve"> and sockets are matched and the names of the client/server interfaces are supposed to be the same. In the example, the field laboratory client interface “calibrate instrument” is connected to the instrument controller server interface “calibrate instrument”</w:t>
+      <w:r>
+        <w:t>B</w:t>
+      </w:r>
+      <w:bookmarkStart w:id="0" w:name="_GoBack"/>
+      <w:bookmarkEnd w:id="0"/>
+      <w:r>
+        <w:t>alls and sockets are matched and the names of the client/server interfaces are supposed to be the same. In the example, the field laboratory client interface “calibrate instrument” is connected to the instrument controller server interface “calibrate instrument”</w:t>
       </w:r>
     </w:p>
     <w:p/>
@@ -6802,7 +6807,7 @@
 </file>
 
 <file path=customXml/itemProps1.xml><?xml version="1.0" encoding="utf-8"?>
-<ds:datastoreItem xmlns:ds="http://schemas.openxmlformats.org/officeDocument/2006/customXml" ds:itemID="{38D5192C-B8B8-4B5E-813E-D798A9F7B246}">
+<ds:datastoreItem xmlns:ds="http://schemas.openxmlformats.org/officeDocument/2006/customXml" ds:itemID="{3B1BF0C0-CC10-4D36-8CA0-0C25027B080C}">
   <ds:schemaRefs>
     <ds:schemaRef ds:uri="http://schemas.openxmlformats.org/officeDocument/2006/bibliography"/>
   </ds:schemaRefs>

</xml_diff>